<commit_message>
new music and some cleanup
</commit_message>
<xml_diff>
--- a/Setlist_1/a1 set list 1.docx
+++ b/Setlist_1/a1 set list 1.docx
@@ -36,13 +36,7 @@
           <w:rPr>
             <w:rStyle w:val="Hyperlink"/>
           </w:rPr>
-          <w:t>lin</w:t>
-        </w:r>
-        <w:r>
-          <w:rPr>
-            <w:rStyle w:val="Hyperlink"/>
-          </w:rPr>
-          <w:t>k</w:t>
+          <w:t>link</w:t>
         </w:r>
       </w:hyperlink>
     </w:p>
@@ -291,16 +285,8 @@
           <w:rPr>
             <w:rStyle w:val="Hyperlink"/>
           </w:rPr>
-          <w:t>lin</w:t>
-        </w:r>
-        <w:bookmarkStart w:id="0" w:name="_GoBack"/>
-        <w:r>
-          <w:rPr>
-            <w:rStyle w:val="Hyperlink"/>
-          </w:rPr>
-          <w:t>k</w:t>
-        </w:r>
-        <w:bookmarkEnd w:id="0"/>
+          <w:t>link</w:t>
+        </w:r>
       </w:hyperlink>
     </w:p>
     <w:p>
@@ -449,19 +435,7 @@
           <w:rPr>
             <w:rStyle w:val="Hyperlink"/>
           </w:rPr>
-          <w:t>li</w:t>
-        </w:r>
-        <w:r>
-          <w:rPr>
-            <w:rStyle w:val="Hyperlink"/>
-          </w:rPr>
-          <w:t>n</w:t>
-        </w:r>
-        <w:r>
-          <w:rPr>
-            <w:rStyle w:val="Hyperlink"/>
-          </w:rPr>
-          <w:t>k</w:t>
+          <w:t>link</w:t>
         </w:r>
       </w:hyperlink>
     </w:p>
@@ -567,13 +541,7 @@
           <w:rPr>
             <w:rStyle w:val="Hyperlink"/>
           </w:rPr>
-          <w:t>lin</w:t>
-        </w:r>
-        <w:r>
-          <w:rPr>
-            <w:rStyle w:val="Hyperlink"/>
-          </w:rPr>
-          <w:t>k</w:t>
+          <w:t>link</w:t>
         </w:r>
       </w:hyperlink>
     </w:p>
@@ -652,19 +620,7 @@
           <w:rPr>
             <w:rStyle w:val="Hyperlink"/>
           </w:rPr>
-          <w:t>l</w:t>
-        </w:r>
-        <w:r>
-          <w:rPr>
-            <w:rStyle w:val="Hyperlink"/>
-          </w:rPr>
-          <w:t>i</w:t>
-        </w:r>
-        <w:r>
-          <w:rPr>
-            <w:rStyle w:val="Hyperlink"/>
-          </w:rPr>
-          <w:t>nk</w:t>
+          <w:t>link</w:t>
         </w:r>
       </w:hyperlink>
     </w:p>
@@ -1108,21 +1064,7 @@
             <w:rStyle w:val="Hyperlink"/>
             <w:color w:val="4F6228" w:themeColor="accent3" w:themeShade="80"/>
           </w:rPr>
-          <w:t>li</w:t>
-        </w:r>
-        <w:r>
-          <w:rPr>
-            <w:rStyle w:val="Hyperlink"/>
-            <w:color w:val="4F6228" w:themeColor="accent3" w:themeShade="80"/>
-          </w:rPr>
-          <w:t>n</w:t>
-        </w:r>
-        <w:r>
-          <w:rPr>
-            <w:rStyle w:val="Hyperlink"/>
-            <w:color w:val="4F6228" w:themeColor="accent3" w:themeShade="80"/>
-          </w:rPr>
-          <w:t>k</w:t>
+          <w:t>link</w:t>
         </w:r>
       </w:hyperlink>
     </w:p>
@@ -2114,19 +2056,7 @@
           <w:rPr>
             <w:rStyle w:val="Hyperlink"/>
           </w:rPr>
-          <w:t>li</w:t>
-        </w:r>
-        <w:r>
-          <w:rPr>
-            <w:rStyle w:val="Hyperlink"/>
-          </w:rPr>
-          <w:t>n</w:t>
-        </w:r>
-        <w:r>
-          <w:rPr>
-            <w:rStyle w:val="Hyperlink"/>
-          </w:rPr>
-          <w:t>k</w:t>
+          <w:t>link</w:t>
         </w:r>
       </w:hyperlink>
     </w:p>
@@ -2962,14 +2892,25 @@
       <w:r>
         <w:t xml:space="preserve">Friend of the </w:t>
       </w:r>
-      <w:proofErr w:type="spellStart"/>
-      <w:r>
-        <w:t>Devel</w:t>
-      </w:r>
-      <w:proofErr w:type="spellEnd"/>
+      <w:r>
+        <w:t>Devil</w:t>
+      </w:r>
       <w:r>
         <w:t xml:space="preserve"> – GD </w:t>
       </w:r>
+      <w:r>
+        <w:t xml:space="preserve"> </w:t>
+      </w:r>
+      <w:hyperlink r:id="rId103" w:history="1">
+        <w:r>
+          <w:rPr>
+            <w:rStyle w:val="Hyperlink"/>
+          </w:rPr>
+          <w:t>link</w:t>
+        </w:r>
+      </w:hyperlink>
+      <w:bookmarkStart w:id="0" w:name="_GoBack"/>
+      <w:bookmarkEnd w:id="0"/>
     </w:p>
     <w:p>
       <w:pPr>
@@ -2991,24 +2932,12 @@
       <w:r>
         <w:t xml:space="preserve"> </w:t>
       </w:r>
-      <w:hyperlink r:id="rId103" w:history="1">
-        <w:r>
-          <w:rPr>
-            <w:rStyle w:val="Hyperlink"/>
-          </w:rPr>
-          <w:t>li</w:t>
-        </w:r>
-        <w:r>
-          <w:rPr>
-            <w:rStyle w:val="Hyperlink"/>
-          </w:rPr>
-          <w:t>n</w:t>
-        </w:r>
-        <w:r>
-          <w:rPr>
-            <w:rStyle w:val="Hyperlink"/>
-          </w:rPr>
-          <w:t>k</w:t>
+      <w:hyperlink r:id="rId104" w:history="1">
+        <w:r>
+          <w:rPr>
+            <w:rStyle w:val="Hyperlink"/>
+          </w:rPr>
+          <w:t>link</w:t>
         </w:r>
       </w:hyperlink>
     </w:p>
@@ -3027,24 +2956,38 @@
       <w:r>
         <w:t xml:space="preserve"> </w:t>
       </w:r>
-      <w:hyperlink r:id="rId104" w:history="1">
-        <w:r>
-          <w:rPr>
-            <w:rStyle w:val="Hyperlink"/>
-          </w:rPr>
-          <w:t>link</w:t>
-        </w:r>
-      </w:hyperlink>
-    </w:p>
-    <w:p>
-      <w:pPr>
-        <w:pStyle w:val="ListParagraph"/>
-        <w:numPr>
-          <w:ilvl w:val="0"/>
-          <w:numId w:val="1"/>
-        </w:numPr>
-        <w:spacing w:after="0"/>
-      </w:pPr>
+      <w:hyperlink r:id="rId105" w:history="1">
+        <w:r>
+          <w:rPr>
+            <w:rStyle w:val="Hyperlink"/>
+          </w:rPr>
+          <w:t>link</w:t>
+        </w:r>
+      </w:hyperlink>
+    </w:p>
+    <w:p>
+      <w:pPr>
+        <w:pStyle w:val="ListParagraph"/>
+        <w:numPr>
+          <w:ilvl w:val="0"/>
+          <w:numId w:val="1"/>
+        </w:numPr>
+        <w:spacing w:after="0"/>
+      </w:pPr>
+      <w:r>
+        <w:t>Burn One Down - Ben Harper</w:t>
+      </w:r>
+      <w:r>
+        <w:t xml:space="preserve"> </w:t>
+      </w:r>
+      <w:hyperlink r:id="rId106" w:history="1">
+        <w:r>
+          <w:rPr>
+            <w:rStyle w:val="Hyperlink"/>
+          </w:rPr>
+          <w:t>link</w:t>
+        </w:r>
+      </w:hyperlink>
     </w:p>
     <w:sectPr>
       <w:pgSz w:w="12240" w:h="15840"/>

</xml_diff>